<commit_message>
Some change in Sourabh_Panwar_1 file
</commit_message>
<xml_diff>
--- a/Resume/Sourabh_Panwar_1.docx
+++ b/Resume/Sourabh_Panwar_1.docx
@@ -13,10 +13,10 @@
           <w:szCs w:val="40"/>
         </w:rPr>
       </w:pPr>
-      <w:bookmarkStart w:id="0" w:name="_Hlk176649296"/>
-      <w:bookmarkStart w:id="1" w:name="_Hlk176649474"/>
-      <w:bookmarkStart w:id="2" w:name="_Hlk176649520"/>
-      <w:bookmarkStart w:id="3" w:name="_Hlk176649570"/>
+      <w:bookmarkStart w:id="0" w:name="_Hlk176649520"/>
+      <w:bookmarkStart w:id="1" w:name="_Hlk176649570"/>
+      <w:bookmarkStart w:id="2" w:name="_Hlk176649474"/>
+      <w:bookmarkStart w:id="3" w:name="_Hlk176649296"/>
       <w:r>
         <w:rPr>
           <w:b/>
@@ -169,18 +169,10 @@
         <w:t xml:space="preserve"> </w:t>
       </w:r>
       <w:r>
-        <w:t xml:space="preserve">(Higher </w:t>
-      </w:r>
-      <w:proofErr w:type="gramStart"/>
-      <w:r>
-        <w:t>Secondary)</w:t>
-      </w:r>
-      <w:r>
-        <w:t xml:space="preserve">   </w:t>
-      </w:r>
-      <w:proofErr w:type="gramEnd"/>
-      <w:r>
-        <w:t xml:space="preserve">     S</w:t>
+        <w:t>(Higher Secondary)</w:t>
+      </w:r>
+      <w:r>
+        <w:t xml:space="preserve">        S</w:t>
       </w:r>
       <w:r>
         <w:t>araswati Vihar School</w:t>
@@ -207,18 +199,10 @@
         <w:t xml:space="preserve"> </w:t>
       </w:r>
       <w:r>
-        <w:t>(</w:t>
-      </w:r>
-      <w:proofErr w:type="gramStart"/>
-      <w:r>
-        <w:t>Secondary)</w:t>
-      </w:r>
-      <w:r>
-        <w:t xml:space="preserve">   </w:t>
-      </w:r>
-      <w:proofErr w:type="gramEnd"/>
-      <w:r>
-        <w:t xml:space="preserve">                    </w:t>
+        <w:t>(Secondary)</w:t>
+      </w:r>
+      <w:r>
+        <w:t xml:space="preserve">                       </w:t>
       </w:r>
       <w:r>
         <w:t>DAV Public School,</w:t>
@@ -348,29 +332,13 @@
         <w:t xml:space="preserve">handled the </w:t>
       </w:r>
       <w:r>
-        <w:t xml:space="preserve">APIs for Feature and Feature Store management. </w:t>
-      </w:r>
-      <w:proofErr w:type="spellStart"/>
-      <w:r>
-        <w:t>Dockerized</w:t>
-      </w:r>
-      <w:proofErr w:type="spellEnd"/>
-      <w:r>
-        <w:t xml:space="preserve"> the Unified Feature Store solution, deployed it in a Unix VM</w:t>
+        <w:t>APIs for Feature and Feature Store management. Dockerized the Unified Feature Store solution, deployed it in a Unix VM</w:t>
       </w:r>
       <w:r>
         <w:t xml:space="preserve"> server</w:t>
       </w:r>
       <w:r>
-        <w:t xml:space="preserve">, and enabled API management. Used </w:t>
-      </w:r>
-      <w:proofErr w:type="spellStart"/>
-      <w:r>
-        <w:t>BigQuery</w:t>
-      </w:r>
-      <w:proofErr w:type="spellEnd"/>
-      <w:r>
-        <w:t xml:space="preserve"> and Snowflake for feature retrieval and registration.</w:t>
+        <w:t>, and enabled API management. Used BigQuery and Snowflake for feature retrieval and registration.</w:t>
       </w:r>
     </w:p>
     <w:p>
@@ -412,7 +380,13 @@
         <w:jc w:val="both"/>
       </w:pPr>
       <w:r>
-        <w:t>Developed Vertex AI pipelines for end-to-end inferencing (preprocessing, prediction, postprocessing), as well as model preprocessing and training pipelines.</w:t>
+        <w:t>Developed Vertex AI pipelines for end-to-end inferencing (preprocessing, prediction, postprocessing), as well as model preprocessing and training pipelines</w:t>
+      </w:r>
+      <w:r>
+        <w:t>s</w:t>
+      </w:r>
+      <w:r>
+        <w:t>.</w:t>
       </w:r>
     </w:p>
     <w:p>
@@ -426,7 +400,7 @@
         </w:rPr>
       </w:pPr>
       <w:bookmarkStart w:id="5" w:name="_Hlk176649612"/>
-      <w:bookmarkEnd w:id="2"/>
+      <w:bookmarkEnd w:id="0"/>
       <w:bookmarkEnd w:id="4"/>
     </w:p>
     <w:p>
@@ -515,11 +489,9 @@
         <w:spacing w:after="40"/>
         <w:jc w:val="both"/>
       </w:pPr>
-      <w:proofErr w:type="spellStart"/>
       <w:r>
         <w:t>MLOps</w:t>
       </w:r>
-      <w:proofErr w:type="spellEnd"/>
     </w:p>
     <w:p>
       <w:pPr>
@@ -531,11 +503,9 @@
         <w:spacing w:after="40"/>
         <w:jc w:val="both"/>
       </w:pPr>
-      <w:proofErr w:type="spellStart"/>
       <w:r>
         <w:t>Dockerization</w:t>
       </w:r>
-      <w:proofErr w:type="spellEnd"/>
     </w:p>
     <w:p>
       <w:pPr>
@@ -548,15 +518,7 @@
         <w:jc w:val="both"/>
       </w:pPr>
       <w:r>
-        <w:t xml:space="preserve">Explainable AIs (Lime &amp; </w:t>
-      </w:r>
-      <w:proofErr w:type="spellStart"/>
-      <w:r>
-        <w:t>SHap</w:t>
-      </w:r>
-      <w:proofErr w:type="spellEnd"/>
-      <w:r>
-        <w:t>)</w:t>
+        <w:t>Explainable AIs (Lime &amp; SHap)</w:t>
       </w:r>
     </w:p>
     <w:p>
@@ -570,13 +532,8 @@
         <w:jc w:val="both"/>
       </w:pPr>
       <w:r>
-        <w:t xml:space="preserve">Azure Databricks </w:t>
-      </w:r>
-      <w:proofErr w:type="spellStart"/>
-      <w:r>
-        <w:t>MLFlow</w:t>
-      </w:r>
-      <w:proofErr w:type="spellEnd"/>
+        <w:t>Azure Databricks MLFlow</w:t>
+      </w:r>
     </w:p>
     <w:p>
       <w:pPr>
@@ -620,7 +577,7 @@
         <w:t>Power BI</w:t>
       </w:r>
     </w:p>
-    <w:bookmarkEnd w:id="3"/>
+    <w:bookmarkEnd w:id="1"/>
     <w:bookmarkEnd w:id="6"/>
     <w:p>
       <w:pPr>
@@ -761,15 +718,7 @@
         <w:t>TensorFlow</w:t>
       </w:r>
       <w:r>
-        <w:t xml:space="preserve"> and </w:t>
-      </w:r>
-      <w:proofErr w:type="spellStart"/>
-      <w:r>
-        <w:t>Keras</w:t>
-      </w:r>
-      <w:proofErr w:type="spellEnd"/>
-      <w:r>
-        <w:t>. Applied binary cross-entropy and Adam optimizer to minimize error and improve accuracy.</w:t>
+        <w:t xml:space="preserve"> and Keras. Applied binary cross-entropy and Adam optimizer to minimize error and improve accuracy.</w:t>
       </w:r>
     </w:p>
     <w:bookmarkEnd w:id="7"/>
@@ -841,15 +790,7 @@
         <w:jc w:val="both"/>
       </w:pPr>
       <w:r>
-        <w:t xml:space="preserve">Cultural Coordinator at </w:t>
-      </w:r>
-      <w:proofErr w:type="spellStart"/>
-      <w:r>
-        <w:t>Youthopia</w:t>
-      </w:r>
-      <w:proofErr w:type="spellEnd"/>
-      <w:r>
-        <w:t xml:space="preserve"> 2k18(Annual Cultural Fest)</w:t>
+        <w:t>Cultural Coordinator at Youthopia 2k18(Annual Cultural Fest)</w:t>
       </w:r>
       <w:r>
         <w:t xml:space="preserve"> at DIT University.</w:t>
@@ -866,21 +807,13 @@
         <w:jc w:val="both"/>
       </w:pPr>
       <w:r>
-        <w:t xml:space="preserve">Discipline Coordinator at </w:t>
-      </w:r>
-      <w:proofErr w:type="spellStart"/>
-      <w:r>
-        <w:t>Youthopia</w:t>
-      </w:r>
-      <w:proofErr w:type="spellEnd"/>
-      <w:r>
-        <w:t xml:space="preserve"> 2k19(Annual Cultural Fest)</w:t>
+        <w:t>Discipline Coordinator at Youthopia 2k19(Annual Cultural Fest)</w:t>
       </w:r>
       <w:r>
         <w:t xml:space="preserve"> at DIT University.</w:t>
       </w:r>
     </w:p>
-    <w:bookmarkEnd w:id="1"/>
+    <w:bookmarkEnd w:id="2"/>
     <w:bookmarkEnd w:id="9"/>
     <w:p>
       <w:pPr>
@@ -941,8 +874,8 @@
         <w:spacing w:after="0"/>
         <w:jc w:val="both"/>
       </w:pPr>
-      <w:bookmarkStart w:id="10" w:name="_Hlk176649834"/>
-      <w:bookmarkStart w:id="11" w:name="_Hlk176649854"/>
+      <w:bookmarkStart w:id="10" w:name="_Hlk176649854"/>
+      <w:bookmarkStart w:id="11" w:name="_Hlk176649834"/>
       <w:r>
         <w:t>Playing Outdoor Games</w:t>
       </w:r>
@@ -961,7 +894,7 @@
         <w:jc w:val="both"/>
       </w:pPr>
       <w:bookmarkStart w:id="12" w:name="_Hlk176649873"/>
-      <w:bookmarkEnd w:id="11"/>
+      <w:bookmarkEnd w:id="10"/>
       <w:r>
         <w:t>Listening Music</w:t>
       </w:r>
@@ -987,7 +920,7 @@
         </w:sectPr>
       </w:pPr>
       <w:bookmarkStart w:id="13" w:name="_Hlk176649908"/>
-      <w:bookmarkEnd w:id="10"/>
+      <w:bookmarkEnd w:id="11"/>
       <w:bookmarkEnd w:id="12"/>
       <w:r>
         <w:t>Love to Socializ</w:t>
@@ -996,7 +929,7 @@
         <w:t>e</w:t>
       </w:r>
     </w:p>
-    <w:bookmarkEnd w:id="0"/>
+    <w:bookmarkEnd w:id="3"/>
     <w:bookmarkEnd w:id="13"/>
     <w:p>
       <w:pPr>
@@ -2510,6 +2443,7 @@
   <w:style w:type="character" w:default="1" w:styleId="DefaultParagraphFont">
     <w:name w:val="Default Paragraph Font"/>
     <w:uiPriority w:val="1"/>
+    <w:semiHidden/>
     <w:unhideWhenUsed/>
   </w:style>
   <w:style w:type="table" w:default="1" w:styleId="TableNormal">

</xml_diff>